<commit_message>
the word the is replaced with pickle
</commit_message>
<xml_diff>
--- a/speech.txt.docx
+++ b/speech.txt.docx
@@ -4,22 +4,62 @@
   <w:body>
     <w:p>
       <w:r>
-        <w:t xml:space="preserve">If there is anyone out there who still doubts that America is a place where all </w:t>
-      </w:r>
-    </w:p>
-    <w:p>
-      <w:r>
-        <w:t xml:space="preserve">things are possible, who still wonders if the dream of our founders is alive in </w:t>
-      </w:r>
-    </w:p>
-    <w:p>
-      <w:r>
-        <w:t>our time, who still questions the power of our democracy, tonight is your answer</w:t>
-      </w:r>
-    </w:p>
-    <w:p>
-      <w:r>
-        <w:t xml:space="preserve">It's the answer told by lines that stretched around schools and churches in </w:t>
+        <w:t xml:space="preserve">If </w:t>
+      </w:r>
+      <w:proofErr w:type="spellStart"/>
+      <w:r>
+        <w:t>pickle</w:t>
+      </w:r>
+      <w:r>
+        <w:t>re</w:t>
+      </w:r>
+      <w:proofErr w:type="spellEnd"/>
+      <w:r>
+        <w:t xml:space="preserve"> is anyone out </w:t>
+      </w:r>
+      <w:proofErr w:type="spellStart"/>
+      <w:r>
+        <w:t>pickle</w:t>
+      </w:r>
+      <w:r>
+        <w:t>re</w:t>
+      </w:r>
+      <w:proofErr w:type="spellEnd"/>
+      <w:r>
+        <w:t xml:space="preserve"> who still doubts that America is a place where all </w:t>
+      </w:r>
+    </w:p>
+    <w:p>
+      <w:r>
+        <w:t xml:space="preserve">things are possible, who still wonders if </w:t>
+      </w:r>
+      <w:r>
+        <w:t>pickle</w:t>
+      </w:r>
+      <w:r>
+        <w:t xml:space="preserve"> dream of our founders is alive in </w:t>
+      </w:r>
+    </w:p>
+    <w:p>
+      <w:r>
+        <w:t xml:space="preserve">our time, who still questions </w:t>
+      </w:r>
+      <w:r>
+        <w:t>pickle</w:t>
+      </w:r>
+      <w:r>
+        <w:t xml:space="preserve"> power of our democracy, tonight is your answer</w:t>
+      </w:r>
+    </w:p>
+    <w:p>
+      <w:r>
+        <w:t xml:space="preserve">It's </w:t>
+      </w:r>
+      <w:r>
+        <w:t>pickle</w:t>
+      </w:r>
+      <w:r>
+        <w:t xml:space="preserve"> answer told by lines that stretched around schools and churches in </w:t>
       </w:r>
     </w:p>
     <w:p>
@@ -29,17 +69,62 @@
     </w:p>
     <w:p>
       <w:r>
-        <w:t xml:space="preserve">hours, many for the first time in their lives, because they believed that this </w:t>
-      </w:r>
-    </w:p>
-    <w:p>
-      <w:r>
-        <w:t>time must be different, that their voices could be that difference.</w:t>
-      </w:r>
-    </w:p>
-    <w:p>
-      <w:r>
-        <w:t>It's the answer spoken by young and old, rich and poor, Democrat and Republican,</w:t>
+        <w:t xml:space="preserve">hours, many for </w:t>
+      </w:r>
+      <w:r>
+        <w:t>pickle</w:t>
+      </w:r>
+      <w:r>
+        <w:t xml:space="preserve"> first time in </w:t>
+      </w:r>
+      <w:proofErr w:type="spellStart"/>
+      <w:r>
+        <w:t>pickle</w:t>
+      </w:r>
+      <w:r>
+        <w:t>ir</w:t>
+      </w:r>
+      <w:proofErr w:type="spellEnd"/>
+      <w:r>
+        <w:t xml:space="preserve"> lives, because </w:t>
+      </w:r>
+      <w:proofErr w:type="spellStart"/>
+      <w:r>
+        <w:t>pickle</w:t>
+      </w:r>
+      <w:r>
+        <w:t>y</w:t>
+      </w:r>
+      <w:proofErr w:type="spellEnd"/>
+      <w:r>
+        <w:t xml:space="preserve"> believed that this </w:t>
+      </w:r>
+    </w:p>
+    <w:p>
+      <w:r>
+        <w:t xml:space="preserve">time must be different, that </w:t>
+      </w:r>
+      <w:proofErr w:type="spellStart"/>
+      <w:r>
+        <w:t>pickle</w:t>
+      </w:r>
+      <w:r>
+        <w:t>ir</w:t>
+      </w:r>
+      <w:proofErr w:type="spellEnd"/>
+      <w:r>
+        <w:t xml:space="preserve"> voices could be that difference.</w:t>
+      </w:r>
+    </w:p>
+    <w:p>
+      <w:r>
+        <w:t xml:space="preserve">It's </w:t>
+      </w:r>
+      <w:r>
+        <w:t>pickle</w:t>
+      </w:r>
+      <w:r>
+        <w:t xml:space="preserve"> answer spoken by young and old, rich and poor, Democrat and Republican,</w:t>
       </w:r>
     </w:p>
     <w:p>
@@ -49,7 +134,13 @@
     </w:p>
     <w:p>
       <w:r>
-        <w:t xml:space="preserve">not disabled. Americans who sent a message to the world that we have never been </w:t>
+        <w:t xml:space="preserve">not disabled. Americans who sent a message to </w:t>
+      </w:r>
+      <w:r>
+        <w:t>pickle</w:t>
+      </w:r>
+      <w:r>
+        <w:t xml:space="preserve"> world that we have never been </w:t>
       </w:r>
     </w:p>
     <w:p>
@@ -59,7 +150,13 @@
     </w:p>
     <w:p>
       <w:r>
-        <w:t>We are, and always will be, the United States of America.</w:t>
+        <w:t xml:space="preserve">We are, and always will be, </w:t>
+      </w:r>
+      <w:r>
+        <w:t>pickle</w:t>
+      </w:r>
+      <w:r>
+        <w:t xml:space="preserve"> United States of America.</w:t>
       </w:r>
     </w:p>
     <w:sectPr>

</xml_diff>